<commit_message>
Refactor following our code conventions (Mesh, Entity), adding conventions to the technical documentation
</commit_message>
<xml_diff>
--- a/doc/Documentation.docx
+++ b/doc/Documentation.docx
@@ -8,6 +8,196 @@
       </w:pPr>
       <w:r>
         <w:t>Rasterizer – Technical documentation</w:t>
+      </w:r>
+    </w:p>
+    <w:p/>
+    <w:p>
+      <w:pPr>
+        <w:pStyle w:val="Heading1"/>
+        <w:numPr>
+          <w:ilvl w:val="0"/>
+          <w:numId w:val="1"/>
+        </w:numPr>
+      </w:pPr>
+      <w:r>
+        <w:t>Coding conventions</w:t>
+      </w:r>
+      <w:r>
+        <w:br/>
+      </w:r>
+    </w:p>
+    <w:p>
+      <w:pPr>
+        <w:pStyle w:val="ListParagraph"/>
+        <w:numPr>
+          <w:ilvl w:val="0"/>
+          <w:numId w:val="3"/>
+        </w:numPr>
+      </w:pPr>
+      <w:proofErr w:type="spellStart"/>
+      <w:r>
+        <w:t>lowerCamelCase</w:t>
+      </w:r>
+      <w:proofErr w:type="spellEnd"/>
+      <w:r>
+        <w:t xml:space="preserve"> (</w:t>
+      </w:r>
+      <w:proofErr w:type="spellStart"/>
+      <w:r>
+        <w:t>CamelCase</w:t>
+      </w:r>
+      <w:proofErr w:type="spellEnd"/>
+      <w:r>
+        <w:t xml:space="preserve"> but with a lower first letter)</w:t>
+      </w:r>
+    </w:p>
+    <w:p>
+      <w:pPr>
+        <w:pStyle w:val="ListParagraph"/>
+        <w:numPr>
+          <w:ilvl w:val="0"/>
+          <w:numId w:val="3"/>
+        </w:numPr>
+      </w:pPr>
+      <w:r>
+        <w:t xml:space="preserve">Hungarian </w:t>
+      </w:r>
+      <w:proofErr w:type="gramStart"/>
+      <w:r>
+        <w:t>notation :</w:t>
+      </w:r>
+      <w:proofErr w:type="gramEnd"/>
+    </w:p>
+    <w:p>
+      <w:pPr>
+        <w:pStyle w:val="ListParagraph"/>
+        <w:numPr>
+          <w:ilvl w:val="1"/>
+          <w:numId w:val="3"/>
+        </w:numPr>
+      </w:pPr>
+      <w:r>
+        <w:t xml:space="preserve">Function/Method </w:t>
+      </w:r>
+      <w:proofErr w:type="gramStart"/>
+      <w:r>
+        <w:t>parameter :</w:t>
+      </w:r>
+      <w:proofErr w:type="gramEnd"/>
+      <w:r>
+        <w:t xml:space="preserve"> p_[</w:t>
+      </w:r>
+      <w:proofErr w:type="spellStart"/>
+      <w:r>
+        <w:t>variableName</w:t>
+      </w:r>
+      <w:proofErr w:type="spellEnd"/>
+      <w:r>
+        <w:t>];</w:t>
+      </w:r>
+    </w:p>
+    <w:p>
+      <w:pPr>
+        <w:pStyle w:val="ListParagraph"/>
+        <w:numPr>
+          <w:ilvl w:val="1"/>
+          <w:numId w:val="3"/>
+        </w:numPr>
+      </w:pPr>
+      <w:r>
+        <w:t xml:space="preserve">Class (Not </w:t>
+      </w:r>
+      <w:proofErr w:type="spellStart"/>
+      <w:r>
+        <w:t>structs</w:t>
+      </w:r>
+      <w:proofErr w:type="spellEnd"/>
+      <w:r>
+        <w:t xml:space="preserve">) </w:t>
+      </w:r>
+      <w:proofErr w:type="gramStart"/>
+      <w:r>
+        <w:t>attributes :</w:t>
+      </w:r>
+      <w:proofErr w:type="gramEnd"/>
+      <w:r>
+        <w:t xml:space="preserve"> m_[</w:t>
+      </w:r>
+      <w:proofErr w:type="spellStart"/>
+      <w:r>
+        <w:t>variableName</w:t>
+      </w:r>
+      <w:proofErr w:type="spellEnd"/>
+      <w:r>
+        <w:t>];</w:t>
+      </w:r>
+    </w:p>
+    <w:p>
+      <w:pPr>
+        <w:pStyle w:val="ListParagraph"/>
+        <w:numPr>
+          <w:ilvl w:val="0"/>
+          <w:numId w:val="4"/>
+        </w:numPr>
+      </w:pPr>
+      <w:r>
+        <w:t xml:space="preserve">Macro </w:t>
+      </w:r>
+      <w:proofErr w:type="gramStart"/>
+      <w:r>
+        <w:t>naming :</w:t>
+      </w:r>
+      <w:proofErr w:type="gramEnd"/>
+      <w:r>
+        <w:t xml:space="preserve"> MACRO_NAME</w:t>
+      </w:r>
+    </w:p>
+    <w:p>
+      <w:pPr>
+        <w:pStyle w:val="ListParagraph"/>
+        <w:numPr>
+          <w:ilvl w:val="0"/>
+          <w:numId w:val="4"/>
+        </w:numPr>
+      </w:pPr>
+      <w:r>
+        <w:t xml:space="preserve">Class </w:t>
+      </w:r>
+      <w:proofErr w:type="gramStart"/>
+      <w:r>
+        <w:t>constants :</w:t>
+      </w:r>
+      <w:proofErr w:type="gramEnd"/>
+      <w:r>
+        <w:t xml:space="preserve"> __CONSTANT_NAME</w:t>
+      </w:r>
+    </w:p>
+    <w:p>
+      <w:pPr>
+        <w:pStyle w:val="ListParagraph"/>
+        <w:numPr>
+          <w:ilvl w:val="0"/>
+          <w:numId w:val="4"/>
+        </w:numPr>
+      </w:pPr>
+      <w:r>
+        <w:t>If a method is empty, put {} in the .</w:t>
+      </w:r>
+      <w:proofErr w:type="spellStart"/>
+      <w:r>
+        <w:t>cpp</w:t>
+      </w:r>
+      <w:proofErr w:type="spellEnd"/>
+      <w:r>
+        <w:t xml:space="preserve"> (</w:t>
+      </w:r>
+      <w:proofErr w:type="gramStart"/>
+      <w:r>
+        <w:t>EX :</w:t>
+      </w:r>
+      <w:proofErr w:type="gramEnd"/>
+      <w:r>
+        <w:t xml:space="preserve"> Class::~Class() {})</w:t>
       </w:r>
       <w:bookmarkStart w:id="0" w:name="_GoBack"/>
       <w:bookmarkEnd w:id="0"/>
@@ -20,6 +210,451 @@
     </w:sectPr>
   </w:body>
 </w:document>
+</file>
+
+<file path=word/numbering.xml><?xml version="1.0" encoding="utf-8"?>
+<w:numbering xmlns:wpc="http://schemas.microsoft.com/office/word/2010/wordprocessingCanvas" xmlns:cx="http://schemas.microsoft.com/office/drawing/2014/chartex" xmlns:mc="http://schemas.openxmlformats.org/markup-compatibility/2006" xmlns:o="urn:schemas-microsoft-com:office:office" xmlns:r="http://schemas.openxmlformats.org/officeDocument/2006/relationships" xmlns:m="http://schemas.openxmlformats.org/officeDocument/2006/math" xmlns:v="urn:schemas-microsoft-com:vml" xmlns:wp14="http://schemas.microsoft.com/office/word/2010/wordprocessingDrawing" xmlns:wp="http://schemas.openxmlformats.org/drawingml/2006/wordprocessingDrawing" xmlns:w10="urn:schemas-microsoft-com:office:word" xmlns:w="http://schemas.openxmlformats.org/wordprocessingml/2006/main" xmlns:w14="http://schemas.microsoft.com/office/word/2010/wordml" xmlns:w15="http://schemas.microsoft.com/office/word/2012/wordml" xmlns:w16se="http://schemas.microsoft.com/office/word/2015/wordml/symex" xmlns:wpg="http://schemas.microsoft.com/office/word/2010/wordprocessingGroup" xmlns:wpi="http://schemas.microsoft.com/office/word/2010/wordprocessingInk" xmlns:wne="http://schemas.microsoft.com/office/word/2006/wordml" xmlns:wps="http://schemas.microsoft.com/office/word/2010/wordprocessingShape" mc:Ignorable="w14 w15 w16se wp14">
+  <w:abstractNum w:abstractNumId="0" w15:restartNumberingAfterBreak="0">
+    <w:nsid w:val="10AC5992"/>
+    <w:multiLevelType w:val="hybridMultilevel"/>
+    <w:tmpl w:val="39107980"/>
+    <w:lvl w:ilvl="0" w:tplc="958E0AC2">
+      <w:start w:val="1"/>
+      <w:numFmt w:val="bullet"/>
+      <w:lvlText w:val=""/>
+      <w:lvlJc w:val="left"/>
+      <w:pPr>
+        <w:ind w:left="720" w:hanging="360"/>
+      </w:pPr>
+      <w:rPr>
+        <w:rFonts w:ascii="Wingdings" w:eastAsiaTheme="minorHAnsi" w:hAnsi="Wingdings" w:cstheme="minorBidi" w:hint="default"/>
+      </w:rPr>
+    </w:lvl>
+    <w:lvl w:ilvl="1" w:tplc="04090003" w:tentative="1">
+      <w:start w:val="1"/>
+      <w:numFmt w:val="bullet"/>
+      <w:lvlText w:val="o"/>
+      <w:lvlJc w:val="left"/>
+      <w:pPr>
+        <w:ind w:left="1440" w:hanging="360"/>
+      </w:pPr>
+      <w:rPr>
+        <w:rFonts w:ascii="Courier New" w:hAnsi="Courier New" w:cs="Courier New" w:hint="default"/>
+      </w:rPr>
+    </w:lvl>
+    <w:lvl w:ilvl="2" w:tplc="04090005" w:tentative="1">
+      <w:start w:val="1"/>
+      <w:numFmt w:val="bullet"/>
+      <w:lvlText w:val=""/>
+      <w:lvlJc w:val="left"/>
+      <w:pPr>
+        <w:ind w:left="2160" w:hanging="360"/>
+      </w:pPr>
+      <w:rPr>
+        <w:rFonts w:ascii="Wingdings" w:hAnsi="Wingdings" w:hint="default"/>
+      </w:rPr>
+    </w:lvl>
+    <w:lvl w:ilvl="3" w:tplc="04090001" w:tentative="1">
+      <w:start w:val="1"/>
+      <w:numFmt w:val="bullet"/>
+      <w:lvlText w:val=""/>
+      <w:lvlJc w:val="left"/>
+      <w:pPr>
+        <w:ind w:left="2880" w:hanging="360"/>
+      </w:pPr>
+      <w:rPr>
+        <w:rFonts w:ascii="Symbol" w:hAnsi="Symbol" w:hint="default"/>
+      </w:rPr>
+    </w:lvl>
+    <w:lvl w:ilvl="4" w:tplc="04090003" w:tentative="1">
+      <w:start w:val="1"/>
+      <w:numFmt w:val="bullet"/>
+      <w:lvlText w:val="o"/>
+      <w:lvlJc w:val="left"/>
+      <w:pPr>
+        <w:ind w:left="3600" w:hanging="360"/>
+      </w:pPr>
+      <w:rPr>
+        <w:rFonts w:ascii="Courier New" w:hAnsi="Courier New" w:cs="Courier New" w:hint="default"/>
+      </w:rPr>
+    </w:lvl>
+    <w:lvl w:ilvl="5" w:tplc="04090005" w:tentative="1">
+      <w:start w:val="1"/>
+      <w:numFmt w:val="bullet"/>
+      <w:lvlText w:val=""/>
+      <w:lvlJc w:val="left"/>
+      <w:pPr>
+        <w:ind w:left="4320" w:hanging="360"/>
+      </w:pPr>
+      <w:rPr>
+        <w:rFonts w:ascii="Wingdings" w:hAnsi="Wingdings" w:hint="default"/>
+      </w:rPr>
+    </w:lvl>
+    <w:lvl w:ilvl="6" w:tplc="04090001" w:tentative="1">
+      <w:start w:val="1"/>
+      <w:numFmt w:val="bullet"/>
+      <w:lvlText w:val=""/>
+      <w:lvlJc w:val="left"/>
+      <w:pPr>
+        <w:ind w:left="5040" w:hanging="360"/>
+      </w:pPr>
+      <w:rPr>
+        <w:rFonts w:ascii="Symbol" w:hAnsi="Symbol" w:hint="default"/>
+      </w:rPr>
+    </w:lvl>
+    <w:lvl w:ilvl="7" w:tplc="04090003" w:tentative="1">
+      <w:start w:val="1"/>
+      <w:numFmt w:val="bullet"/>
+      <w:lvlText w:val="o"/>
+      <w:lvlJc w:val="left"/>
+      <w:pPr>
+        <w:ind w:left="5760" w:hanging="360"/>
+      </w:pPr>
+      <w:rPr>
+        <w:rFonts w:ascii="Courier New" w:hAnsi="Courier New" w:cs="Courier New" w:hint="default"/>
+      </w:rPr>
+    </w:lvl>
+    <w:lvl w:ilvl="8" w:tplc="04090005" w:tentative="1">
+      <w:start w:val="1"/>
+      <w:numFmt w:val="bullet"/>
+      <w:lvlText w:val=""/>
+      <w:lvlJc w:val="left"/>
+      <w:pPr>
+        <w:ind w:left="6480" w:hanging="360"/>
+      </w:pPr>
+      <w:rPr>
+        <w:rFonts w:ascii="Wingdings" w:hAnsi="Wingdings" w:hint="default"/>
+      </w:rPr>
+    </w:lvl>
+  </w:abstractNum>
+  <w:abstractNum w:abstractNumId="1" w15:restartNumberingAfterBreak="0">
+    <w:nsid w:val="116A52CF"/>
+    <w:multiLevelType w:val="hybridMultilevel"/>
+    <w:tmpl w:val="74B0F9CE"/>
+    <w:lvl w:ilvl="0" w:tplc="80D02BD2">
+      <w:start w:val="1"/>
+      <w:numFmt w:val="upperRoman"/>
+      <w:lvlText w:val="%1-"/>
+      <w:lvlJc w:val="left"/>
+      <w:pPr>
+        <w:ind w:left="1080" w:hanging="720"/>
+      </w:pPr>
+      <w:rPr>
+        <w:rFonts w:hint="default"/>
+      </w:rPr>
+    </w:lvl>
+    <w:lvl w:ilvl="1" w:tplc="04090019" w:tentative="1">
+      <w:start w:val="1"/>
+      <w:numFmt w:val="lowerLetter"/>
+      <w:lvlText w:val="%2."/>
+      <w:lvlJc w:val="left"/>
+      <w:pPr>
+        <w:ind w:left="1440" w:hanging="360"/>
+      </w:pPr>
+    </w:lvl>
+    <w:lvl w:ilvl="2" w:tplc="0409001B" w:tentative="1">
+      <w:start w:val="1"/>
+      <w:numFmt w:val="lowerRoman"/>
+      <w:lvlText w:val="%3."/>
+      <w:lvlJc w:val="right"/>
+      <w:pPr>
+        <w:ind w:left="2160" w:hanging="180"/>
+      </w:pPr>
+    </w:lvl>
+    <w:lvl w:ilvl="3" w:tplc="0409000F" w:tentative="1">
+      <w:start w:val="1"/>
+      <w:numFmt w:val="decimal"/>
+      <w:lvlText w:val="%4."/>
+      <w:lvlJc w:val="left"/>
+      <w:pPr>
+        <w:ind w:left="2880" w:hanging="360"/>
+      </w:pPr>
+    </w:lvl>
+    <w:lvl w:ilvl="4" w:tplc="04090019" w:tentative="1">
+      <w:start w:val="1"/>
+      <w:numFmt w:val="lowerLetter"/>
+      <w:lvlText w:val="%5."/>
+      <w:lvlJc w:val="left"/>
+      <w:pPr>
+        <w:ind w:left="3600" w:hanging="360"/>
+      </w:pPr>
+    </w:lvl>
+    <w:lvl w:ilvl="5" w:tplc="0409001B" w:tentative="1">
+      <w:start w:val="1"/>
+      <w:numFmt w:val="lowerRoman"/>
+      <w:lvlText w:val="%6."/>
+      <w:lvlJc w:val="right"/>
+      <w:pPr>
+        <w:ind w:left="4320" w:hanging="180"/>
+      </w:pPr>
+    </w:lvl>
+    <w:lvl w:ilvl="6" w:tplc="0409000F" w:tentative="1">
+      <w:start w:val="1"/>
+      <w:numFmt w:val="decimal"/>
+      <w:lvlText w:val="%7."/>
+      <w:lvlJc w:val="left"/>
+      <w:pPr>
+        <w:ind w:left="5040" w:hanging="360"/>
+      </w:pPr>
+    </w:lvl>
+    <w:lvl w:ilvl="7" w:tplc="04090019" w:tentative="1">
+      <w:start w:val="1"/>
+      <w:numFmt w:val="lowerLetter"/>
+      <w:lvlText w:val="%8."/>
+      <w:lvlJc w:val="left"/>
+      <w:pPr>
+        <w:ind w:left="5760" w:hanging="360"/>
+      </w:pPr>
+    </w:lvl>
+    <w:lvl w:ilvl="8" w:tplc="0409001B" w:tentative="1">
+      <w:start w:val="1"/>
+      <w:numFmt w:val="lowerRoman"/>
+      <w:lvlText w:val="%9."/>
+      <w:lvlJc w:val="right"/>
+      <w:pPr>
+        <w:ind w:left="6480" w:hanging="180"/>
+      </w:pPr>
+    </w:lvl>
+  </w:abstractNum>
+  <w:abstractNum w:abstractNumId="2" w15:restartNumberingAfterBreak="0">
+    <w:nsid w:val="697C18C3"/>
+    <w:multiLevelType w:val="hybridMultilevel"/>
+    <w:tmpl w:val="B7A6C9D6"/>
+    <w:lvl w:ilvl="0" w:tplc="958E0AC2">
+      <w:start w:val="1"/>
+      <w:numFmt w:val="bullet"/>
+      <w:lvlText w:val=""/>
+      <w:lvlJc w:val="left"/>
+      <w:pPr>
+        <w:ind w:left="720" w:hanging="360"/>
+      </w:pPr>
+      <w:rPr>
+        <w:rFonts w:ascii="Wingdings" w:eastAsiaTheme="minorHAnsi" w:hAnsi="Wingdings" w:cstheme="minorBidi" w:hint="default"/>
+      </w:rPr>
+    </w:lvl>
+    <w:lvl w:ilvl="1" w:tplc="04090003">
+      <w:start w:val="1"/>
+      <w:numFmt w:val="bullet"/>
+      <w:lvlText w:val="o"/>
+      <w:lvlJc w:val="left"/>
+      <w:pPr>
+        <w:ind w:left="1440" w:hanging="360"/>
+      </w:pPr>
+      <w:rPr>
+        <w:rFonts w:ascii="Courier New" w:hAnsi="Courier New" w:cs="Courier New" w:hint="default"/>
+      </w:rPr>
+    </w:lvl>
+    <w:lvl w:ilvl="2" w:tplc="04090005">
+      <w:start w:val="1"/>
+      <w:numFmt w:val="bullet"/>
+      <w:lvlText w:val=""/>
+      <w:lvlJc w:val="left"/>
+      <w:pPr>
+        <w:ind w:left="2160" w:hanging="360"/>
+      </w:pPr>
+      <w:rPr>
+        <w:rFonts w:ascii="Wingdings" w:hAnsi="Wingdings" w:hint="default"/>
+      </w:rPr>
+    </w:lvl>
+    <w:lvl w:ilvl="3" w:tplc="04090001" w:tentative="1">
+      <w:start w:val="1"/>
+      <w:numFmt w:val="bullet"/>
+      <w:lvlText w:val=""/>
+      <w:lvlJc w:val="left"/>
+      <w:pPr>
+        <w:ind w:left="2880" w:hanging="360"/>
+      </w:pPr>
+      <w:rPr>
+        <w:rFonts w:ascii="Symbol" w:hAnsi="Symbol" w:hint="default"/>
+      </w:rPr>
+    </w:lvl>
+    <w:lvl w:ilvl="4" w:tplc="04090003" w:tentative="1">
+      <w:start w:val="1"/>
+      <w:numFmt w:val="bullet"/>
+      <w:lvlText w:val="o"/>
+      <w:lvlJc w:val="left"/>
+      <w:pPr>
+        <w:ind w:left="3600" w:hanging="360"/>
+      </w:pPr>
+      <w:rPr>
+        <w:rFonts w:ascii="Courier New" w:hAnsi="Courier New" w:cs="Courier New" w:hint="default"/>
+      </w:rPr>
+    </w:lvl>
+    <w:lvl w:ilvl="5" w:tplc="04090005" w:tentative="1">
+      <w:start w:val="1"/>
+      <w:numFmt w:val="bullet"/>
+      <w:lvlText w:val=""/>
+      <w:lvlJc w:val="left"/>
+      <w:pPr>
+        <w:ind w:left="4320" w:hanging="360"/>
+      </w:pPr>
+      <w:rPr>
+        <w:rFonts w:ascii="Wingdings" w:hAnsi="Wingdings" w:hint="default"/>
+      </w:rPr>
+    </w:lvl>
+    <w:lvl w:ilvl="6" w:tplc="04090001" w:tentative="1">
+      <w:start w:val="1"/>
+      <w:numFmt w:val="bullet"/>
+      <w:lvlText w:val=""/>
+      <w:lvlJc w:val="left"/>
+      <w:pPr>
+        <w:ind w:left="5040" w:hanging="360"/>
+      </w:pPr>
+      <w:rPr>
+        <w:rFonts w:ascii="Symbol" w:hAnsi="Symbol" w:hint="default"/>
+      </w:rPr>
+    </w:lvl>
+    <w:lvl w:ilvl="7" w:tplc="04090003" w:tentative="1">
+      <w:start w:val="1"/>
+      <w:numFmt w:val="bullet"/>
+      <w:lvlText w:val="o"/>
+      <w:lvlJc w:val="left"/>
+      <w:pPr>
+        <w:ind w:left="5760" w:hanging="360"/>
+      </w:pPr>
+      <w:rPr>
+        <w:rFonts w:ascii="Courier New" w:hAnsi="Courier New" w:cs="Courier New" w:hint="default"/>
+      </w:rPr>
+    </w:lvl>
+    <w:lvl w:ilvl="8" w:tplc="04090005" w:tentative="1">
+      <w:start w:val="1"/>
+      <w:numFmt w:val="bullet"/>
+      <w:lvlText w:val=""/>
+      <w:lvlJc w:val="left"/>
+      <w:pPr>
+        <w:ind w:left="6480" w:hanging="360"/>
+      </w:pPr>
+      <w:rPr>
+        <w:rFonts w:ascii="Wingdings" w:hAnsi="Wingdings" w:hint="default"/>
+      </w:rPr>
+    </w:lvl>
+  </w:abstractNum>
+  <w:abstractNum w:abstractNumId="3" w15:restartNumberingAfterBreak="0">
+    <w:nsid w:val="6A837EBC"/>
+    <w:multiLevelType w:val="hybridMultilevel"/>
+    <w:tmpl w:val="F704EBA0"/>
+    <w:lvl w:ilvl="0" w:tplc="958E0AC2">
+      <w:start w:val="1"/>
+      <w:numFmt w:val="bullet"/>
+      <w:lvlText w:val=""/>
+      <w:lvlJc w:val="left"/>
+      <w:pPr>
+        <w:ind w:left="720" w:hanging="360"/>
+      </w:pPr>
+      <w:rPr>
+        <w:rFonts w:ascii="Wingdings" w:eastAsiaTheme="minorHAnsi" w:hAnsi="Wingdings" w:cstheme="minorBidi" w:hint="default"/>
+      </w:rPr>
+    </w:lvl>
+    <w:lvl w:ilvl="1" w:tplc="04090003" w:tentative="1">
+      <w:start w:val="1"/>
+      <w:numFmt w:val="bullet"/>
+      <w:lvlText w:val="o"/>
+      <w:lvlJc w:val="left"/>
+      <w:pPr>
+        <w:ind w:left="1440" w:hanging="360"/>
+      </w:pPr>
+      <w:rPr>
+        <w:rFonts w:ascii="Courier New" w:hAnsi="Courier New" w:cs="Courier New" w:hint="default"/>
+      </w:rPr>
+    </w:lvl>
+    <w:lvl w:ilvl="2" w:tplc="04090005" w:tentative="1">
+      <w:start w:val="1"/>
+      <w:numFmt w:val="bullet"/>
+      <w:lvlText w:val=""/>
+      <w:lvlJc w:val="left"/>
+      <w:pPr>
+        <w:ind w:left="2160" w:hanging="360"/>
+      </w:pPr>
+      <w:rPr>
+        <w:rFonts w:ascii="Wingdings" w:hAnsi="Wingdings" w:hint="default"/>
+      </w:rPr>
+    </w:lvl>
+    <w:lvl w:ilvl="3" w:tplc="04090001" w:tentative="1">
+      <w:start w:val="1"/>
+      <w:numFmt w:val="bullet"/>
+      <w:lvlText w:val=""/>
+      <w:lvlJc w:val="left"/>
+      <w:pPr>
+        <w:ind w:left="2880" w:hanging="360"/>
+      </w:pPr>
+      <w:rPr>
+        <w:rFonts w:ascii="Symbol" w:hAnsi="Symbol" w:hint="default"/>
+      </w:rPr>
+    </w:lvl>
+    <w:lvl w:ilvl="4" w:tplc="04090003" w:tentative="1">
+      <w:start w:val="1"/>
+      <w:numFmt w:val="bullet"/>
+      <w:lvlText w:val="o"/>
+      <w:lvlJc w:val="left"/>
+      <w:pPr>
+        <w:ind w:left="3600" w:hanging="360"/>
+      </w:pPr>
+      <w:rPr>
+        <w:rFonts w:ascii="Courier New" w:hAnsi="Courier New" w:cs="Courier New" w:hint="default"/>
+      </w:rPr>
+    </w:lvl>
+    <w:lvl w:ilvl="5" w:tplc="04090005" w:tentative="1">
+      <w:start w:val="1"/>
+      <w:numFmt w:val="bullet"/>
+      <w:lvlText w:val=""/>
+      <w:lvlJc w:val="left"/>
+      <w:pPr>
+        <w:ind w:left="4320" w:hanging="360"/>
+      </w:pPr>
+      <w:rPr>
+        <w:rFonts w:ascii="Wingdings" w:hAnsi="Wingdings" w:hint="default"/>
+      </w:rPr>
+    </w:lvl>
+    <w:lvl w:ilvl="6" w:tplc="04090001" w:tentative="1">
+      <w:start w:val="1"/>
+      <w:numFmt w:val="bullet"/>
+      <w:lvlText w:val=""/>
+      <w:lvlJc w:val="left"/>
+      <w:pPr>
+        <w:ind w:left="5040" w:hanging="360"/>
+      </w:pPr>
+      <w:rPr>
+        <w:rFonts w:ascii="Symbol" w:hAnsi="Symbol" w:hint="default"/>
+      </w:rPr>
+    </w:lvl>
+    <w:lvl w:ilvl="7" w:tplc="04090003" w:tentative="1">
+      <w:start w:val="1"/>
+      <w:numFmt w:val="bullet"/>
+      <w:lvlText w:val="o"/>
+      <w:lvlJc w:val="left"/>
+      <w:pPr>
+        <w:ind w:left="5760" w:hanging="360"/>
+      </w:pPr>
+      <w:rPr>
+        <w:rFonts w:ascii="Courier New" w:hAnsi="Courier New" w:cs="Courier New" w:hint="default"/>
+      </w:rPr>
+    </w:lvl>
+    <w:lvl w:ilvl="8" w:tplc="04090005" w:tentative="1">
+      <w:start w:val="1"/>
+      <w:numFmt w:val="bullet"/>
+      <w:lvlText w:val=""/>
+      <w:lvlJc w:val="left"/>
+      <w:pPr>
+        <w:ind w:left="6480" w:hanging="360"/>
+      </w:pPr>
+      <w:rPr>
+        <w:rFonts w:ascii="Wingdings" w:hAnsi="Wingdings" w:hint="default"/>
+      </w:rPr>
+    </w:lvl>
+  </w:abstractNum>
+  <w:num w:numId="1">
+    <w:abstractNumId w:val="1"/>
+  </w:num>
+  <w:num w:numId="2">
+    <w:abstractNumId w:val="0"/>
+  </w:num>
+  <w:num w:numId="3">
+    <w:abstractNumId w:val="2"/>
+  </w:num>
+  <w:num w:numId="4">
+    <w:abstractNumId w:val="3"/>
+  </w:num>
+</w:numbering>
 </file>
 
 <file path=word/styles.xml><?xml version="1.0" encoding="utf-8"?>
@@ -416,6 +1051,27 @@
     <w:name w:val="Normal"/>
     <w:qFormat/>
   </w:style>
+  <w:style w:type="paragraph" w:styleId="Heading1">
+    <w:name w:val="heading 1"/>
+    <w:basedOn w:val="Normal"/>
+    <w:next w:val="Normal"/>
+    <w:link w:val="Heading1Char"/>
+    <w:uiPriority w:val="9"/>
+    <w:qFormat/>
+    <w:rsid w:val="009B0619"/>
+    <w:pPr>
+      <w:keepNext/>
+      <w:keepLines/>
+      <w:spacing w:before="240" w:after="0"/>
+      <w:outlineLvl w:val="0"/>
+    </w:pPr>
+    <w:rPr>
+      <w:rFonts w:asciiTheme="majorHAnsi" w:eastAsiaTheme="majorEastAsia" w:hAnsiTheme="majorHAnsi" w:cstheme="majorBidi"/>
+      <w:color w:val="2F5496" w:themeColor="accent1" w:themeShade="BF"/>
+      <w:sz w:val="32"/>
+      <w:szCs w:val="32"/>
+    </w:rPr>
+  </w:style>
   <w:style w:type="character" w:default="1" w:styleId="DefaultParagraphFont">
     <w:name w:val="Default Paragraph Font"/>
     <w:uiPriority w:val="1"/>
@@ -476,6 +1132,30 @@
       <w:sz w:val="56"/>
       <w:szCs w:val="56"/>
     </w:rPr>
+  </w:style>
+  <w:style w:type="character" w:customStyle="1" w:styleId="Heading1Char">
+    <w:name w:val="Heading 1 Char"/>
+    <w:basedOn w:val="DefaultParagraphFont"/>
+    <w:link w:val="Heading1"/>
+    <w:uiPriority w:val="9"/>
+    <w:rsid w:val="009B0619"/>
+    <w:rPr>
+      <w:rFonts w:asciiTheme="majorHAnsi" w:eastAsiaTheme="majorEastAsia" w:hAnsiTheme="majorHAnsi" w:cstheme="majorBidi"/>
+      <w:color w:val="2F5496" w:themeColor="accent1" w:themeShade="BF"/>
+      <w:sz w:val="32"/>
+      <w:szCs w:val="32"/>
+    </w:rPr>
+  </w:style>
+  <w:style w:type="paragraph" w:styleId="ListParagraph">
+    <w:name w:val="List Paragraph"/>
+    <w:basedOn w:val="Normal"/>
+    <w:uiPriority w:val="34"/>
+    <w:qFormat/>
+    <w:rsid w:val="00E75AC1"/>
+    <w:pPr>
+      <w:ind w:left="720"/>
+      <w:contextualSpacing/>
+    </w:pPr>
   </w:style>
 </w:styles>
 </file>

</xml_diff>

<commit_message>
Adding some UML and updating documentation
</commit_message>
<xml_diff>
--- a/doc/Documentation.docx
+++ b/doc/Documentation.docx
@@ -1,10 +1,10 @@
 
 <file path=word/document.xml><?xml version="1.0" encoding="utf-8"?>
-<w:document xmlns:wpc="http://schemas.microsoft.com/office/word/2010/wordprocessingCanvas" xmlns:cx="http://schemas.microsoft.com/office/drawing/2014/chartex" xmlns:mc="http://schemas.openxmlformats.org/markup-compatibility/2006" xmlns:o="urn:schemas-microsoft-com:office:office" xmlns:r="http://schemas.openxmlformats.org/officeDocument/2006/relationships" xmlns:m="http://schemas.openxmlformats.org/officeDocument/2006/math" xmlns:v="urn:schemas-microsoft-com:vml" xmlns:wp14="http://schemas.microsoft.com/office/word/2010/wordprocessingDrawing" xmlns:wp="http://schemas.openxmlformats.org/drawingml/2006/wordprocessingDrawing" xmlns:w10="urn:schemas-microsoft-com:office:word" xmlns:w="http://schemas.openxmlformats.org/wordprocessingml/2006/main" xmlns:w14="http://schemas.microsoft.com/office/word/2010/wordml" xmlns:w15="http://schemas.microsoft.com/office/word/2012/wordml" xmlns:w16se="http://schemas.microsoft.com/office/word/2015/wordml/symex" xmlns:wpg="http://schemas.microsoft.com/office/word/2010/wordprocessingGroup" xmlns:wpi="http://schemas.microsoft.com/office/word/2010/wordprocessingInk" xmlns:wne="http://schemas.microsoft.com/office/word/2006/wordml" xmlns:wps="http://schemas.microsoft.com/office/word/2010/wordprocessingShape" mc:Ignorable="w14 w15 w16se wp14">
+<w:document xmlns:wpc="http://schemas.microsoft.com/office/word/2010/wordprocessingCanvas" xmlns:cx="http://schemas.microsoft.com/office/drawing/2014/chartex" xmlns:cx1="http://schemas.microsoft.com/office/drawing/2015/9/8/chartex" xmlns:cx2="http://schemas.microsoft.com/office/drawing/2015/10/21/chartex" xmlns:cx3="http://schemas.microsoft.com/office/drawing/2016/5/9/chartex" xmlns:cx4="http://schemas.microsoft.com/office/drawing/2016/5/10/chartex" xmlns:cx5="http://schemas.microsoft.com/office/drawing/2016/5/11/chartex" xmlns:cx6="http://schemas.microsoft.com/office/drawing/2016/5/12/chartex" xmlns:cx7="http://schemas.microsoft.com/office/drawing/2016/5/13/chartex" xmlns:cx8="http://schemas.microsoft.com/office/drawing/2016/5/14/chartex" xmlns:mc="http://schemas.openxmlformats.org/markup-compatibility/2006" xmlns:aink="http://schemas.microsoft.com/office/drawing/2016/ink" xmlns:am3d="http://schemas.microsoft.com/office/drawing/2017/model3d" xmlns:o="urn:schemas-microsoft-com:office:office" xmlns:r="http://schemas.openxmlformats.org/officeDocument/2006/relationships" xmlns:m="http://schemas.openxmlformats.org/officeDocument/2006/math" xmlns:v="urn:schemas-microsoft-com:vml" xmlns:wp14="http://schemas.microsoft.com/office/word/2010/wordprocessingDrawing" xmlns:wp="http://schemas.openxmlformats.org/drawingml/2006/wordprocessingDrawing" xmlns:w10="urn:schemas-microsoft-com:office:word" xmlns:w="http://schemas.openxmlformats.org/wordprocessingml/2006/main" xmlns:w14="http://schemas.microsoft.com/office/word/2010/wordml" xmlns:w15="http://schemas.microsoft.com/office/word/2012/wordml" xmlns:w16cid="http://schemas.microsoft.com/office/word/2016/wordml/cid" xmlns:w16se="http://schemas.microsoft.com/office/word/2015/wordml/symex" xmlns:wpg="http://schemas.microsoft.com/office/word/2010/wordprocessingGroup" xmlns:wpi="http://schemas.microsoft.com/office/word/2010/wordprocessingInk" xmlns:wne="http://schemas.microsoft.com/office/word/2006/wordml" xmlns:wps="http://schemas.microsoft.com/office/word/2010/wordprocessingShape" mc:Ignorable="w14 w15 w16se w16cid wp14">
   <w:body>
     <w:p>
       <w:pPr>
-        <w:pStyle w:val="Title"/>
+        <w:pStyle w:val="Titre"/>
       </w:pPr>
       <w:r>
         <w:t>Rasterizer – Technical documentation</w:t>
@@ -13,7 +13,7 @@
     <w:p/>
     <w:p>
       <w:pPr>
-        <w:pStyle w:val="Heading1"/>
+        <w:pStyle w:val="Titre1"/>
       </w:pPr>
       <w:r>
         <w:t>Coding conventions</w:t>
@@ -24,91 +24,165 @@
     </w:p>
     <w:p>
       <w:pPr>
-        <w:pStyle w:val="ListParagraph"/>
+        <w:pStyle w:val="Paragraphedeliste"/>
         <w:numPr>
           <w:ilvl w:val="0"/>
           <w:numId w:val="3"/>
         </w:numPr>
       </w:pPr>
-      <w:r>
-        <w:t>lowerCamelCase (CamelCase but with a lower first letter)</w:t>
-      </w:r>
-    </w:p>
-    <w:p>
-      <w:pPr>
-        <w:pStyle w:val="ListParagraph"/>
+      <w:proofErr w:type="spellStart"/>
+      <w:r>
+        <w:t>lowerCamelCase</w:t>
+      </w:r>
+      <w:proofErr w:type="spellEnd"/>
+      <w:r>
+        <w:t xml:space="preserve"> (CamelCase but with a lower first letter)</w:t>
+      </w:r>
+    </w:p>
+    <w:p>
+      <w:pPr>
+        <w:pStyle w:val="Paragraphedeliste"/>
         <w:numPr>
           <w:ilvl w:val="0"/>
           <w:numId w:val="3"/>
         </w:numPr>
       </w:pPr>
       <w:r>
-        <w:t>Hungarian notation :</w:t>
-      </w:r>
-    </w:p>
-    <w:p>
-      <w:pPr>
-        <w:pStyle w:val="ListParagraph"/>
+        <w:t xml:space="preserve">Hungarian </w:t>
+      </w:r>
+      <w:proofErr w:type="gramStart"/>
+      <w:r>
+        <w:t>notation :</w:t>
+      </w:r>
+      <w:proofErr w:type="gramEnd"/>
+    </w:p>
+    <w:p>
+      <w:pPr>
+        <w:pStyle w:val="Paragraphedeliste"/>
         <w:numPr>
           <w:ilvl w:val="1"/>
           <w:numId w:val="3"/>
         </w:numPr>
       </w:pPr>
       <w:r>
-        <w:t>Function/Method parameter : p_[variableName];</w:t>
-      </w:r>
-    </w:p>
-    <w:p>
-      <w:pPr>
-        <w:pStyle w:val="ListParagraph"/>
+        <w:t xml:space="preserve">Function/Method </w:t>
+      </w:r>
+      <w:proofErr w:type="gramStart"/>
+      <w:r>
+        <w:t>parameter :</w:t>
+      </w:r>
+      <w:proofErr w:type="gramEnd"/>
+      <w:r>
+        <w:t xml:space="preserve"> p_[</w:t>
+      </w:r>
+      <w:proofErr w:type="spellStart"/>
+      <w:r>
+        <w:t>variableName</w:t>
+      </w:r>
+      <w:proofErr w:type="spellEnd"/>
+      <w:r>
+        <w:t>];</w:t>
+      </w:r>
+    </w:p>
+    <w:p>
+      <w:pPr>
+        <w:pStyle w:val="Paragraphedeliste"/>
         <w:numPr>
           <w:ilvl w:val="1"/>
           <w:numId w:val="3"/>
         </w:numPr>
       </w:pPr>
       <w:r>
-        <w:t>Class (Not structs) attributes : m_[variableName];</w:t>
-      </w:r>
-    </w:p>
-    <w:p>
-      <w:pPr>
-        <w:pStyle w:val="ListParagraph"/>
+        <w:t xml:space="preserve">Class (Not structs) </w:t>
+      </w:r>
+      <w:proofErr w:type="gramStart"/>
+      <w:r>
+        <w:t>attributes :</w:t>
+      </w:r>
+      <w:proofErr w:type="gramEnd"/>
+      <w:r>
+        <w:t xml:space="preserve"> m_[</w:t>
+      </w:r>
+      <w:proofErr w:type="spellStart"/>
+      <w:r>
+        <w:t>variableName</w:t>
+      </w:r>
+      <w:proofErr w:type="spellEnd"/>
+      <w:r>
+        <w:t>];</w:t>
+      </w:r>
+    </w:p>
+    <w:p>
+      <w:pPr>
+        <w:pStyle w:val="Paragraphedeliste"/>
         <w:numPr>
           <w:ilvl w:val="0"/>
           <w:numId w:val="4"/>
         </w:numPr>
       </w:pPr>
       <w:r>
-        <w:t>Macro naming : MACRO_NAME</w:t>
-      </w:r>
-    </w:p>
-    <w:p>
-      <w:pPr>
-        <w:pStyle w:val="ListParagraph"/>
+        <w:t xml:space="preserve">Macro </w:t>
+      </w:r>
+      <w:proofErr w:type="gramStart"/>
+      <w:r>
+        <w:t>naming :</w:t>
+      </w:r>
+      <w:proofErr w:type="gramEnd"/>
+      <w:r>
+        <w:t xml:space="preserve"> MACRO_NAME</w:t>
+      </w:r>
+    </w:p>
+    <w:p>
+      <w:pPr>
+        <w:pStyle w:val="Paragraphedeliste"/>
         <w:numPr>
           <w:ilvl w:val="0"/>
           <w:numId w:val="4"/>
         </w:numPr>
       </w:pPr>
       <w:r>
-        <w:t>Class constants : __CONSTANT_NAME</w:t>
-      </w:r>
-    </w:p>
-    <w:p>
-      <w:pPr>
-        <w:pStyle w:val="ListParagraph"/>
+        <w:t xml:space="preserve">Class </w:t>
+      </w:r>
+      <w:proofErr w:type="gramStart"/>
+      <w:r>
+        <w:t>constants :</w:t>
+      </w:r>
+      <w:proofErr w:type="gramEnd"/>
+      <w:r>
+        <w:t xml:space="preserve"> __CONSTANT_NAME</w:t>
+      </w:r>
+    </w:p>
+    <w:p>
+      <w:pPr>
+        <w:pStyle w:val="Paragraphedeliste"/>
         <w:numPr>
           <w:ilvl w:val="0"/>
           <w:numId w:val="4"/>
         </w:numPr>
       </w:pPr>
       <w:r>
-        <w:t>If a method is empty, put {} in the .cpp (EX : Class::~Class() {})</w:t>
-      </w:r>
-    </w:p>
-    <w:p>
-      <w:pPr>
-        <w:pStyle w:val="Heading1"/>
+        <w:t>If a method is empty, put {} in the .</w:t>
+      </w:r>
+      <w:proofErr w:type="spellStart"/>
+      <w:r>
+        <w:t>cpp</w:t>
+      </w:r>
+      <w:proofErr w:type="spellEnd"/>
+      <w:r>
+        <w:t xml:space="preserve"> (</w:t>
+      </w:r>
+      <w:proofErr w:type="gramStart"/>
+      <w:r>
+        <w:t>EX :</w:t>
+      </w:r>
+      <w:proofErr w:type="gramEnd"/>
+      <w:r>
+        <w:t xml:space="preserve"> Class::~Class() {})</w:t>
+      </w:r>
+    </w:p>
+    <w:p>
+      <w:pPr>
+        <w:pStyle w:val="Titre1"/>
         <w:rPr>
           <w:rFonts w:asciiTheme="minorHAnsi" w:eastAsiaTheme="minorHAnsi" w:hAnsiTheme="minorHAnsi" w:cstheme="minorBidi"/>
           <w:color w:val="auto"/>
@@ -119,7 +193,7 @@
     </w:p>
     <w:p>
       <w:pPr>
-        <w:pStyle w:val="Heading1"/>
+        <w:pStyle w:val="Titre1"/>
       </w:pPr>
       <w:r>
         <w:t>Version 1</w:t>
@@ -133,7 +207,7 @@
     </w:p>
     <w:p>
       <w:pPr>
-        <w:pStyle w:val="ListParagraph"/>
+        <w:pStyle w:val="Paragraphedeliste"/>
         <w:numPr>
           <w:ilvl w:val="0"/>
           <w:numId w:val="4"/>
@@ -148,7 +222,7 @@
     </w:p>
     <w:p>
       <w:pPr>
-        <w:pStyle w:val="ListParagraph"/>
+        <w:pStyle w:val="Paragraphedeliste"/>
         <w:numPr>
           <w:ilvl w:val="0"/>
           <w:numId w:val="4"/>
@@ -175,7 +249,7 @@
     </w:p>
     <w:p>
       <w:pPr>
-        <w:pStyle w:val="ListParagraph"/>
+        <w:pStyle w:val="Paragraphedeliste"/>
         <w:numPr>
           <w:ilvl w:val="0"/>
           <w:numId w:val="4"/>
@@ -190,7 +264,7 @@
     </w:p>
     <w:p>
       <w:pPr>
-        <w:pStyle w:val="ListParagraph"/>
+        <w:pStyle w:val="Paragraphedeliste"/>
         <w:numPr>
           <w:ilvl w:val="0"/>
           <w:numId w:val="4"/>
@@ -203,7 +277,15 @@
         <w:t>cene</w:t>
       </w:r>
       <w:r>
-        <w:t xml:space="preserve"> must have a MeshManager (</w:t>
+        <w:t xml:space="preserve"> must have a </w:t>
+      </w:r>
+      <w:proofErr w:type="spellStart"/>
+      <w:r>
+        <w:t>MeshManager</w:t>
+      </w:r>
+      <w:proofErr w:type="spellEnd"/>
+      <w:r>
+        <w:t xml:space="preserve"> (</w:t>
       </w:r>
       <w:r>
         <w:t>MM) to avoid duplicating meshes</w:t>
@@ -211,7 +293,7 @@
     </w:p>
     <w:p>
       <w:pPr>
-        <w:pStyle w:val="ListParagraph"/>
+        <w:pStyle w:val="Paragraphedeliste"/>
         <w:numPr>
           <w:ilvl w:val="0"/>
           <w:numId w:val="4"/>
@@ -221,7 +303,44 @@
         <w:t>Every created meshes must get added to MM</w:t>
       </w:r>
       <w:r>
-        <w:t xml:space="preserve"> and will be referenced by an ID (std::vector&lt;Mesh*&gt; elementID or std::map&lt;std::string, Mesh*&gt;</w:t>
+        <w:t xml:space="preserve"> and will be referenced by an ID (</w:t>
+      </w:r>
+      <w:proofErr w:type="spellStart"/>
+      <w:proofErr w:type="gramStart"/>
+      <w:r>
+        <w:t>std</w:t>
+      </w:r>
+      <w:proofErr w:type="spellEnd"/>
+      <w:r>
+        <w:t>::</w:t>
+      </w:r>
+      <w:proofErr w:type="gramEnd"/>
+      <w:r>
+        <w:t xml:space="preserve">vector&lt;Mesh*&gt; </w:t>
+      </w:r>
+      <w:proofErr w:type="spellStart"/>
+      <w:r>
+        <w:t>elementID</w:t>
+      </w:r>
+      <w:proofErr w:type="spellEnd"/>
+      <w:r>
+        <w:t xml:space="preserve"> or </w:t>
+      </w:r>
+      <w:proofErr w:type="spellStart"/>
+      <w:r>
+        <w:t>std</w:t>
+      </w:r>
+      <w:proofErr w:type="spellEnd"/>
+      <w:r>
+        <w:t>::map&lt;</w:t>
+      </w:r>
+      <w:proofErr w:type="spellStart"/>
+      <w:r>
+        <w:t>std</w:t>
+      </w:r>
+      <w:proofErr w:type="spellEnd"/>
+      <w:r>
+        <w:t>::string, Mesh*&gt;</w:t>
       </w:r>
       <w:r>
         <w:t>)</w:t>
@@ -229,7 +348,7 @@
     </w:p>
     <w:p>
       <w:pPr>
-        <w:pStyle w:val="ListParagraph"/>
+        <w:pStyle w:val="Paragraphedeliste"/>
         <w:numPr>
           <w:ilvl w:val="0"/>
           <w:numId w:val="4"/>
@@ -247,7 +366,7 @@
     </w:p>
     <w:p>
       <w:pPr>
-        <w:pStyle w:val="ListParagraph"/>
+        <w:pStyle w:val="Paragraphedeliste"/>
         <w:numPr>
           <w:ilvl w:val="0"/>
           <w:numId w:val="4"/>
@@ -259,7 +378,7 @@
     </w:p>
     <w:p>
       <w:pPr>
-        <w:pStyle w:val="ListParagraph"/>
+        <w:pStyle w:val="Paragraphedeliste"/>
         <w:numPr>
           <w:ilvl w:val="1"/>
           <w:numId w:val="4"/>
@@ -277,7 +396,7 @@
     </w:p>
     <w:p>
       <w:pPr>
-        <w:pStyle w:val="ListParagraph"/>
+        <w:pStyle w:val="Paragraphedeliste"/>
         <w:numPr>
           <w:ilvl w:val="1"/>
           <w:numId w:val="4"/>
@@ -292,17 +411,97 @@
     </w:p>
     <w:p>
       <w:pPr>
-        <w:pStyle w:val="ListParagraph"/>
+        <w:pStyle w:val="Paragraphedeliste"/>
         <w:numPr>
           <w:ilvl w:val="0"/>
           <w:numId w:val="4"/>
         </w:numPr>
       </w:pPr>
       <w:r>
-        <w:t>Application should close on Echap or “X” window icon</w:t>
+        <w:t xml:space="preserve">Application should close on </w:t>
+      </w:r>
+      <w:proofErr w:type="spellStart"/>
+      <w:r>
+        <w:t>Echap</w:t>
+      </w:r>
+      <w:proofErr w:type="spellEnd"/>
+      <w:r>
+        <w:t xml:space="preserve"> or “X” window icon</w:t>
+      </w:r>
+    </w:p>
+    <w:p>
+      <w:pPr>
+        <w:pStyle w:val="Titre1"/>
+      </w:pPr>
+      <w:r>
+        <w:lastRenderedPageBreak/>
+        <w:t>Architecture</w:t>
+      </w:r>
+      <w:r>
+        <w:rPr>
+          <w:noProof/>
+        </w:rPr>
+        <w:drawing>
+          <wp:inline distT="0" distB="0" distL="0" distR="0">
+            <wp:extent cx="5934075" cy="3438525"/>
+            <wp:effectExtent l="0" t="0" r="9525" b="9525"/>
+            <wp:docPr id="2" name="Image 2"/>
+            <wp:cNvGraphicFramePr>
+              <a:graphicFrameLocks xmlns:a="http://schemas.openxmlformats.org/drawingml/2006/main" noChangeAspect="1"/>
+            </wp:cNvGraphicFramePr>
+            <a:graphic xmlns:a="http://schemas.openxmlformats.org/drawingml/2006/main">
+              <a:graphicData uri="http://schemas.openxmlformats.org/drawingml/2006/picture">
+                <pic:pic xmlns:pic="http://schemas.openxmlformats.org/drawingml/2006/picture">
+                  <pic:nvPicPr>
+                    <pic:cNvPr id="0" name="Picture 2"/>
+                    <pic:cNvPicPr>
+                      <a:picLocks noChangeAspect="1" noChangeArrowheads="1"/>
+                    </pic:cNvPicPr>
+                  </pic:nvPicPr>
+                  <pic:blipFill>
+                    <a:blip r:embed="rId5">
+                      <a:extLst>
+                        <a:ext uri="{28A0092B-C50C-407E-A947-70E740481C1C}">
+                          <a14:useLocalDpi xmlns:a14="http://schemas.microsoft.com/office/drawing/2010/main" val="0"/>
+                        </a:ext>
+                      </a:extLst>
+                    </a:blip>
+                    <a:srcRect/>
+                    <a:stretch>
+                      <a:fillRect/>
+                    </a:stretch>
+                  </pic:blipFill>
+                  <pic:spPr bwMode="auto">
+                    <a:xfrm>
+                      <a:off x="0" y="0"/>
+                      <a:ext cx="5934075" cy="3438525"/>
+                    </a:xfrm>
+                    <a:prstGeom prst="rect">
+                      <a:avLst/>
+                    </a:prstGeom>
+                    <a:noFill/>
+                    <a:ln>
+                      <a:noFill/>
+                    </a:ln>
+                  </pic:spPr>
+                </pic:pic>
+              </a:graphicData>
+            </a:graphic>
+          </wp:inline>
+        </w:drawing>
+      </w:r>
+    </w:p>
+    <w:p>
+      <w:r>
+        <w:t>Every single class of the project is a child of the Object class. This class got a static counter to how many objects are instantiated or get instantiated since the program is running.</w:t>
       </w:r>
       <w:bookmarkStart w:id="0" w:name="_GoBack"/>
       <w:bookmarkEnd w:id="0"/>
+    </w:p>
+    <w:p>
+      <w:r>
+        <w:t xml:space="preserve"> </w:t>
+      </w:r>
     </w:p>
     <w:sectPr>
       <w:pgSz w:w="12240" w:h="15840"/>
@@ -315,7 +514,7 @@
 </file>
 
 <file path=word/numbering.xml><?xml version="1.0" encoding="utf-8"?>
-<w:numbering xmlns:wpc="http://schemas.microsoft.com/office/word/2010/wordprocessingCanvas" xmlns:cx="http://schemas.microsoft.com/office/drawing/2014/chartex" xmlns:mc="http://schemas.openxmlformats.org/markup-compatibility/2006" xmlns:o="urn:schemas-microsoft-com:office:office" xmlns:r="http://schemas.openxmlformats.org/officeDocument/2006/relationships" xmlns:m="http://schemas.openxmlformats.org/officeDocument/2006/math" xmlns:v="urn:schemas-microsoft-com:vml" xmlns:wp14="http://schemas.microsoft.com/office/word/2010/wordprocessingDrawing" xmlns:wp="http://schemas.openxmlformats.org/drawingml/2006/wordprocessingDrawing" xmlns:w10="urn:schemas-microsoft-com:office:word" xmlns:w="http://schemas.openxmlformats.org/wordprocessingml/2006/main" xmlns:w14="http://schemas.microsoft.com/office/word/2010/wordml" xmlns:w15="http://schemas.microsoft.com/office/word/2012/wordml" xmlns:w16se="http://schemas.microsoft.com/office/word/2015/wordml/symex" xmlns:wpg="http://schemas.microsoft.com/office/word/2010/wordprocessingGroup" xmlns:wpi="http://schemas.microsoft.com/office/word/2010/wordprocessingInk" xmlns:wne="http://schemas.microsoft.com/office/word/2006/wordml" xmlns:wps="http://schemas.microsoft.com/office/word/2010/wordprocessingShape" mc:Ignorable="w14 w15 w16se wp14">
+<w:numbering xmlns:wpc="http://schemas.microsoft.com/office/word/2010/wordprocessingCanvas" xmlns:cx="http://schemas.microsoft.com/office/drawing/2014/chartex" xmlns:cx1="http://schemas.microsoft.com/office/drawing/2015/9/8/chartex" xmlns:cx2="http://schemas.microsoft.com/office/drawing/2015/10/21/chartex" xmlns:cx3="http://schemas.microsoft.com/office/drawing/2016/5/9/chartex" xmlns:cx4="http://schemas.microsoft.com/office/drawing/2016/5/10/chartex" xmlns:cx5="http://schemas.microsoft.com/office/drawing/2016/5/11/chartex" xmlns:cx6="http://schemas.microsoft.com/office/drawing/2016/5/12/chartex" xmlns:cx7="http://schemas.microsoft.com/office/drawing/2016/5/13/chartex" xmlns:cx8="http://schemas.microsoft.com/office/drawing/2016/5/14/chartex" xmlns:mc="http://schemas.openxmlformats.org/markup-compatibility/2006" xmlns:aink="http://schemas.microsoft.com/office/drawing/2016/ink" xmlns:am3d="http://schemas.microsoft.com/office/drawing/2017/model3d" xmlns:o="urn:schemas-microsoft-com:office:office" xmlns:r="http://schemas.openxmlformats.org/officeDocument/2006/relationships" xmlns:m="http://schemas.openxmlformats.org/officeDocument/2006/math" xmlns:v="urn:schemas-microsoft-com:vml" xmlns:wp14="http://schemas.microsoft.com/office/word/2010/wordprocessingDrawing" xmlns:wp="http://schemas.openxmlformats.org/drawingml/2006/wordprocessingDrawing" xmlns:w10="urn:schemas-microsoft-com:office:word" xmlns:w="http://schemas.openxmlformats.org/wordprocessingml/2006/main" xmlns:w14="http://schemas.microsoft.com/office/word/2010/wordml" xmlns:w15="http://schemas.microsoft.com/office/word/2012/wordml" xmlns:w16cid="http://schemas.microsoft.com/office/word/2016/wordml/cid" xmlns:w16se="http://schemas.microsoft.com/office/word/2015/wordml/symex" xmlns:wpg="http://schemas.microsoft.com/office/word/2010/wordprocessingGroup" xmlns:wpi="http://schemas.microsoft.com/office/word/2010/wordprocessingInk" xmlns:wne="http://schemas.microsoft.com/office/word/2006/wordml" xmlns:wps="http://schemas.microsoft.com/office/word/2010/wordprocessingShape" mc:Ignorable="w14 w15 w16se w16cid wp14">
   <w:abstractNum w:abstractNumId="0" w15:restartNumberingAfterBreak="0">
     <w:nsid w:val="10AC5992"/>
     <w:multiLevelType w:val="hybridMultilevel"/>
@@ -852,7 +1051,7 @@
 </file>
 
 <file path=word/styles.xml><?xml version="1.0" encoding="utf-8"?>
-<w:styles xmlns:mc="http://schemas.openxmlformats.org/markup-compatibility/2006" xmlns:r="http://schemas.openxmlformats.org/officeDocument/2006/relationships" xmlns:w="http://schemas.openxmlformats.org/wordprocessingml/2006/main" xmlns:w14="http://schemas.microsoft.com/office/word/2010/wordml" xmlns:w15="http://schemas.microsoft.com/office/word/2012/wordml" xmlns:w16se="http://schemas.microsoft.com/office/word/2015/wordml/symex" mc:Ignorable="w14 w15 w16se">
+<w:styles xmlns:mc="http://schemas.openxmlformats.org/markup-compatibility/2006" xmlns:r="http://schemas.openxmlformats.org/officeDocument/2006/relationships" xmlns:w="http://schemas.openxmlformats.org/wordprocessingml/2006/main" xmlns:w14="http://schemas.microsoft.com/office/word/2010/wordml" xmlns:w15="http://schemas.microsoft.com/office/word/2012/wordml" xmlns:w16cid="http://schemas.microsoft.com/office/word/2016/wordml/cid" xmlns:w16se="http://schemas.microsoft.com/office/word/2015/wordml/symex" mc:Ignorable="w14 w15 w16se w16cid">
   <w:docDefaults>
     <w:rPrDefault>
       <w:rPr>
@@ -868,7 +1067,7 @@
       </w:pPr>
     </w:pPrDefault>
   </w:docDefaults>
-  <w:latentStyles w:defLockedState="0" w:defUIPriority="99" w:defSemiHidden="0" w:defUnhideWhenUsed="0" w:defQFormat="0" w:count="371">
+  <w:latentStyles w:defLockedState="0" w:defUIPriority="99" w:defSemiHidden="0" w:defUnhideWhenUsed="0" w:defQFormat="0" w:count="375">
     <w:lsdException w:name="Normal" w:uiPriority="0" w:qFormat="1"/>
     <w:lsdException w:name="heading 1" w:uiPriority="9" w:qFormat="1"/>
     <w:lsdException w:name="heading 2" w:semiHidden="1" w:uiPriority="9" w:unhideWhenUsed="1" w:qFormat="1"/>
@@ -974,7 +1173,6 @@
     <w:lsdException w:name="HTML Sample" w:semiHidden="1" w:unhideWhenUsed="1"/>
     <w:lsdException w:name="HTML Typewriter" w:semiHidden="1" w:unhideWhenUsed="1"/>
     <w:lsdException w:name="HTML Variable" w:semiHidden="1" w:unhideWhenUsed="1"/>
-    <w:lsdException w:name="Normal Table" w:semiHidden="1" w:unhideWhenUsed="1"/>
     <w:lsdException w:name="annotation subject" w:semiHidden="1" w:unhideWhenUsed="1"/>
     <w:lsdException w:name="No List" w:semiHidden="1" w:unhideWhenUsed="1"/>
     <w:lsdException w:name="Outline List 1" w:semiHidden="1" w:unhideWhenUsed="1"/>
@@ -1018,10 +1216,8 @@
     <w:lsdException w:name="Table Elegant" w:semiHidden="1" w:unhideWhenUsed="1"/>
     <w:lsdException w:name="Table Professional" w:semiHidden="1" w:unhideWhenUsed="1"/>
     <w:lsdException w:name="Table Subtle 1" w:semiHidden="1" w:unhideWhenUsed="1"/>
-    <w:lsdException w:name="Table Subtle 2" w:semiHidden="1" w:unhideWhenUsed="1"/>
     <w:lsdException w:name="Table Web 1" w:semiHidden="1" w:unhideWhenUsed="1"/>
     <w:lsdException w:name="Table Web 2" w:semiHidden="1" w:unhideWhenUsed="1"/>
-    <w:lsdException w:name="Table Web 3" w:semiHidden="1" w:unhideWhenUsed="1"/>
     <w:lsdException w:name="Balloon Text" w:semiHidden="1" w:unhideWhenUsed="1"/>
     <w:lsdException w:name="Table Grid" w:uiPriority="39"/>
     <w:lsdException w:name="Table Theme" w:semiHidden="1" w:unhideWhenUsed="1"/>
@@ -1240,16 +1436,20 @@
     <w:lsdException w:name="List Table 5 Dark Accent 6" w:uiPriority="50"/>
     <w:lsdException w:name="List Table 6 Colorful Accent 6" w:uiPriority="51"/>
     <w:lsdException w:name="List Table 7 Colorful Accent 6" w:uiPriority="52"/>
+    <w:lsdException w:name="Mention" w:semiHidden="1" w:unhideWhenUsed="1"/>
+    <w:lsdException w:name="Smart Hyperlink" w:semiHidden="1" w:unhideWhenUsed="1"/>
+    <w:lsdException w:name="Hashtag" w:semiHidden="1" w:unhideWhenUsed="1"/>
+    <w:lsdException w:name="Unresolved Mention" w:semiHidden="1" w:unhideWhenUsed="1"/>
   </w:latentStyles>
   <w:style w:type="paragraph" w:default="1" w:styleId="Normal">
     <w:name w:val="Normal"/>
     <w:qFormat/>
   </w:style>
-  <w:style w:type="paragraph" w:styleId="Heading1">
+  <w:style w:type="paragraph" w:styleId="Titre1">
     <w:name w:val="heading 1"/>
     <w:basedOn w:val="Normal"/>
     <w:next w:val="Normal"/>
-    <w:link w:val="Heading1Char"/>
+    <w:link w:val="Titre1Car"/>
     <w:uiPriority w:val="9"/>
     <w:qFormat/>
     <w:rsid w:val="009B0619"/>
@@ -1266,13 +1466,13 @@
       <w:szCs w:val="32"/>
     </w:rPr>
   </w:style>
-  <w:style w:type="character" w:default="1" w:styleId="DefaultParagraphFont">
+  <w:style w:type="character" w:default="1" w:styleId="Policepardfaut">
     <w:name w:val="Default Paragraph Font"/>
     <w:uiPriority w:val="1"/>
     <w:semiHidden/>
     <w:unhideWhenUsed/>
   </w:style>
-  <w:style w:type="table" w:default="1" w:styleId="TableNormal">
+  <w:style w:type="table" w:default="1" w:styleId="TableauNormal">
     <w:name w:val="Normal Table"/>
     <w:uiPriority w:val="99"/>
     <w:semiHidden/>
@@ -1287,17 +1487,17 @@
       </w:tblCellMar>
     </w:tblPr>
   </w:style>
-  <w:style w:type="numbering" w:default="1" w:styleId="NoList">
+  <w:style w:type="numbering" w:default="1" w:styleId="Aucuneliste">
     <w:name w:val="No List"/>
     <w:uiPriority w:val="99"/>
     <w:semiHidden/>
     <w:unhideWhenUsed/>
   </w:style>
-  <w:style w:type="paragraph" w:styleId="Title">
+  <w:style w:type="paragraph" w:styleId="Titre">
     <w:name w:val="Title"/>
     <w:basedOn w:val="Normal"/>
     <w:next w:val="Normal"/>
-    <w:link w:val="TitleChar"/>
+    <w:link w:val="TitreCar"/>
     <w:uiPriority w:val="10"/>
     <w:qFormat/>
     <w:rsid w:val="00D70179"/>
@@ -1313,10 +1513,10 @@
       <w:szCs w:val="56"/>
     </w:rPr>
   </w:style>
-  <w:style w:type="character" w:customStyle="1" w:styleId="TitleChar">
-    <w:name w:val="Title Char"/>
-    <w:basedOn w:val="DefaultParagraphFont"/>
-    <w:link w:val="Title"/>
+  <w:style w:type="character" w:customStyle="1" w:styleId="TitreCar">
+    <w:name w:val="Titre Car"/>
+    <w:basedOn w:val="Policepardfaut"/>
+    <w:link w:val="Titre"/>
     <w:uiPriority w:val="10"/>
     <w:rsid w:val="00D70179"/>
     <w:rPr>
@@ -1327,10 +1527,10 @@
       <w:szCs w:val="56"/>
     </w:rPr>
   </w:style>
-  <w:style w:type="character" w:customStyle="1" w:styleId="Heading1Char">
-    <w:name w:val="Heading 1 Char"/>
-    <w:basedOn w:val="DefaultParagraphFont"/>
-    <w:link w:val="Heading1"/>
+  <w:style w:type="character" w:customStyle="1" w:styleId="Titre1Car">
+    <w:name w:val="Titre 1 Car"/>
+    <w:basedOn w:val="Policepardfaut"/>
+    <w:link w:val="Titre1"/>
     <w:uiPriority w:val="9"/>
     <w:rsid w:val="009B0619"/>
     <w:rPr>
@@ -1340,7 +1540,7 @@
       <w:szCs w:val="32"/>
     </w:rPr>
   </w:style>
-  <w:style w:type="paragraph" w:styleId="ListParagraph">
+  <w:style w:type="paragraph" w:styleId="Paragraphedeliste">
     <w:name w:val="List Paragraph"/>
     <w:basedOn w:val="Normal"/>
     <w:uiPriority w:val="34"/>

</xml_diff>